<commit_message>
#SIS-114# atualização na ccb
</commit_message>
<xml_diff>
--- a/galleriafinancas/src/resource/TG.docx
+++ b/galleriafinancas/src/resource/TG.docx
@@ -2936,9 +2936,24 @@
     </w:p>
     <w:p>
       <w:pPr>
-        <w:spacing w:after="0" w:afterAutospacing="off" w:line="240" w:lineRule="auto"/>
-        <w:ind w:right="510"/>
-        <w:contextualSpacing/>
+        <w:pStyle w:val="Normal"/>
+        <w:spacing w:after="298" w:afterAutospacing="off" w:line="250" w:lineRule="auto"/>
+        <w:ind w:left="10" w:right="510" w:hanging="10"/>
+        <w:jc w:val="both"/>
+        <w:rPr>
+          <w:rFonts w:ascii="Calibri" w:hAnsi="Calibri" w:eastAsia="Calibri" w:cs="Calibri"/>
+          <w:b w:val="0"/>
+          <w:bCs w:val="0"/>
+          <w:i w:val="0"/>
+          <w:iCs w:val="0"/>
+          <w:caps w:val="0"/>
+          <w:smallCaps w:val="0"/>
+          <w:noProof w:val="0"/>
+          <w:color w:val="000000" w:themeColor="text1" w:themeTint="FF" w:themeShade="FF"/>
+          <w:sz w:val="22"/>
+          <w:szCs w:val="22"/>
+          <w:lang w:val="pt-BR"/>
+        </w:rPr>
       </w:pPr>
       <w:r>
         <w:rPr>
@@ -2960,22 +2975,8 @@
           <w:szCs w:val="22"/>
           <w:lang w:val="pt-BR"/>
         </w:rPr>
-        <w:t xml:space="preserve"> O valor da atualização IPCA/IBGE apurado entre a data de emissão da CCB e o pagamento da 1ª parcela, será incorporado ao saldo devedor, resultando em um reajuste em todas as parcelas.</w:t>
-      </w:r>
-    </w:p>
-    <w:p>
-      <w:pPr>
-        <w:pStyle w:val="Normal"/>
-        <w:spacing w:after="0" w:afterAutospacing="off"/>
-        <w:ind w:right="510"/>
-        <w:rPr>
-          <w:rFonts w:ascii="Calibri" w:hAnsi="Calibri" w:eastAsia="Calibri" w:cs="Calibri"/>
-          <w:noProof w:val="0"/>
-          <w:sz w:val="22"/>
-          <w:szCs w:val="22"/>
-          <w:lang w:val="pt-BR"/>
-        </w:rPr>
-      </w:pPr>
+        <w:t xml:space="preserve"> O valor da atualização IPCA/IBGE apurado a cada mês, desde a emissão da CCB até a última parcela, será incorporado ao saldo devedor, resultando em um reajuste em todas as parcelas.</w:t>
+      </w:r>
     </w:p>
     <w:p>
       <w:pPr>

</xml_diff>